<commit_message>
till Assignment 13 passbyAdrss completed
</commit_message>
<xml_diff>
--- a/Tests/Test 5 27 Dec 2024/Test5_23Dec.docx
+++ b/Tests/Test 5 27 Dec 2024/Test5_23Dec.docx
@@ -6,6 +6,9 @@
       <w:r>
         <w:t>Q1)</w:t>
       </w:r>
+      <w:r>
+        <w:t xml:space="preserve"> WAP to calculate selling price based on cost price and discount.</w:t>
+      </w:r>
     </w:p>
     <w:p>
       <w:pPr>
@@ -1901,6 +1904,9 @@
     <w:p/>
     <w:p>
       <w:r>
+        <w:rPr>
+          <w:noProof/>
+        </w:rPr>
         <w:drawing>
           <wp:inline distT="0" distB="0" distL="0" distR="0" wp14:anchorId="161114FF" wp14:editId="285F3BE7">
             <wp:extent cx="2400635" cy="990738"/>
@@ -1942,6 +1948,9 @@
     <w:p>
       <w:r>
         <w:t>Q2)</w:t>
+      </w:r>
+      <w:r>
+        <w:t xml:space="preserve"> WAP to deposit and withdraw amount from account.</w:t>
       </w:r>
     </w:p>
     <w:p>

</xml_diff>